<commit_message>
25 maret 2022, sabtu sebelum pulang
</commit_message>
<xml_diff>
--- a/2021 DEBI TOMIKA/I. TATA KELOLA DAN TATA LAKSANA TEKNOLOGI INFORMASI/I.C. Pengelolaan Data (Data Management)/I.C.39. Melakukan Backup atau Pemulihan Data/Dokumentasi Kegiatan Backup Data 2021.docx
+++ b/2021 DEBI TOMIKA/I. TATA KELOLA DAN TATA LAKSANA TEKNOLOGI INFORMASI/I.C. Pengelolaan Data (Data Management)/I.C.39. Melakukan Backup atau Pemulihan Data/Dokumentasi Kegiatan Backup Data 2021.docx
@@ -806,25 +806,7 @@
               <w:rPr>
                 <w:rFonts w:cstheme="minorHAnsi"/>
               </w:rPr>
-              <w:t>16</w:t>
-            </w:r>
-            <w:r>
-              <w:rPr>
-                <w:rFonts w:cstheme="minorHAnsi"/>
-              </w:rPr>
-              <w:t xml:space="preserve"> </w:t>
-            </w:r>
-            <w:r>
-              <w:rPr>
-                <w:rFonts w:cstheme="minorHAnsi"/>
-              </w:rPr>
-              <w:t>April</w:t>
-            </w:r>
-            <w:r>
-              <w:rPr>
-                <w:rFonts w:cstheme="minorHAnsi"/>
-              </w:rPr>
-              <w:t xml:space="preserve"> 2021</w:t>
+              <w:t>16 April 2021</w:t>
             </w:r>
             <w:r>
               <w:rPr>
@@ -851,31 +833,7 @@
               <w:rPr>
                 <w:rFonts w:cstheme="minorHAnsi"/>
               </w:rPr>
-              <w:t xml:space="preserve">Seluruh dataset dari aplikasi olah </w:t>
-            </w:r>
-            <w:r>
-              <w:rPr>
-                <w:rFonts w:cstheme="minorHAnsi"/>
-              </w:rPr>
-              <w:t>SUSENAS</w:t>
-            </w:r>
-            <w:r>
-              <w:rPr>
-                <w:rFonts w:cstheme="minorHAnsi"/>
-              </w:rPr>
-              <w:t xml:space="preserve"> </w:t>
-            </w:r>
-            <w:r>
-              <w:rPr>
-                <w:rFonts w:cstheme="minorHAnsi"/>
-              </w:rPr>
-              <w:t>Maret</w:t>
-            </w:r>
-            <w:r>
-              <w:rPr>
-                <w:rFonts w:cstheme="minorHAnsi"/>
-              </w:rPr>
-              <w:t xml:space="preserve"> 2021</w:t>
+              <w:t>Seluruh dataset dari aplikasi olah SUSENAS Maret 2021</w:t>
             </w:r>
           </w:p>
         </w:tc>
@@ -946,13 +904,7 @@
               <w:rPr>
                 <w:rFonts w:cstheme="minorHAnsi"/>
               </w:rPr>
-              <w:t>17</w:t>
-            </w:r>
-            <w:r>
-              <w:rPr>
-                <w:rFonts w:cstheme="minorHAnsi"/>
-              </w:rPr>
-              <w:t xml:space="preserve"> April 2021</w:t>
+              <w:t>17 April 2021</w:t>
             </w:r>
           </w:p>
         </w:tc>
@@ -1306,13 +1258,7 @@
         <w:rPr>
           <w:rFonts w:cstheme="minorHAnsi"/>
         </w:rPr>
-        <w:t xml:space="preserve">Berikut dokumentasi hasil pelaksanaan kegiatan backup data </w:t>
-      </w:r>
-      <w:r>
-        <w:rPr>
-          <w:rFonts w:cstheme="minorHAnsi"/>
-        </w:rPr>
-        <w:t xml:space="preserve">SUSENAS </w:t>
+        <w:t xml:space="preserve">Berikut dokumentasi hasil pelaksanaan kegiatan backup data SUSENAS </w:t>
       </w:r>
       <w:r>
         <w:rPr>
@@ -1324,13 +1270,7 @@
         <w:rPr>
           <w:rFonts w:cstheme="minorHAnsi"/>
         </w:rPr>
-        <w:t xml:space="preserve"> </w:t>
-      </w:r>
-      <w:r>
-        <w:rPr>
-          <w:rFonts w:cstheme="minorHAnsi"/>
-        </w:rPr>
-        <w:t>2021</w:t>
+        <w:t xml:space="preserve"> 2021</w:t>
       </w:r>
     </w:p>
     <w:p>
@@ -2776,19 +2716,7 @@
           <w:rFonts w:cstheme="minorHAnsi"/>
         </w:rPr>
         <w:lastRenderedPageBreak/>
-        <w:t xml:space="preserve">Berikut dokumentasi hasil pelaksanaan kegiatan backup data SAKERNAS </w:t>
-      </w:r>
-      <w:r>
-        <w:rPr>
-          <w:rFonts w:cstheme="minorHAnsi"/>
-        </w:rPr>
-        <w:t xml:space="preserve">Agustus </w:t>
-      </w:r>
-      <w:r>
-        <w:rPr>
-          <w:rFonts w:cstheme="minorHAnsi"/>
-        </w:rPr>
-        <w:t>2021</w:t>
+        <w:t>Berikut dokumentasi hasil pelaksanaan kegiatan backup data SAKERNAS Agustus 2021</w:t>
       </w:r>
     </w:p>
     <w:p>
@@ -3793,19 +3721,7 @@
           <w:rFonts w:cstheme="minorHAnsi"/>
         </w:rPr>
         <w:lastRenderedPageBreak/>
-        <w:t xml:space="preserve">Berikut dokumentasi hasil pelaksanaan kegiatan backup data SUSENAS </w:t>
-      </w:r>
-      <w:r>
-        <w:rPr>
-          <w:rFonts w:cstheme="minorHAnsi"/>
-        </w:rPr>
-        <w:t>September</w:t>
-      </w:r>
-      <w:r>
-        <w:rPr>
-          <w:rFonts w:cstheme="minorHAnsi"/>
-        </w:rPr>
-        <w:t xml:space="preserve"> 2021</w:t>
+        <w:t>Berikut dokumentasi hasil pelaksanaan kegiatan backup data SUSENAS September 2021</w:t>
       </w:r>
     </w:p>
     <w:p>
@@ -3885,374 +3801,6 @@
         <w:t>Demikian laporan kegiatan ini dibuat untuk dapat dipergunakan sebagaimana mestinya.</w:t>
       </w:r>
     </w:p>
-    <w:p>
-      <w:pPr>
-        <w:spacing w:after="0" w:line="240" w:lineRule="auto"/>
-        <w:jc w:val="both"/>
-        <w:rPr>
-          <w:rFonts w:ascii="Cambria" w:eastAsia="Times New Roman" w:hAnsi="Cambria" w:cs="Calibri"/>
-          <w:color w:val="000000"/>
-        </w:rPr>
-      </w:pPr>
-    </w:p>
-    <w:p>
-      <w:pPr>
-        <w:spacing w:after="0" w:line="240" w:lineRule="auto"/>
-        <w:jc w:val="both"/>
-        <w:rPr>
-          <w:rFonts w:ascii="Cambria" w:eastAsia="Times New Roman" w:hAnsi="Cambria" w:cs="Calibri"/>
-          <w:color w:val="000000"/>
-        </w:rPr>
-      </w:pPr>
-    </w:p>
-    <w:tbl>
-      <w:tblPr>
-        <w:tblStyle w:val="TableGrid"/>
-        <w:tblW w:w="9625" w:type="dxa"/>
-        <w:tblBorders>
-          <w:top w:val="none" w:sz="0" w:space="0" w:color="auto"/>
-          <w:left w:val="none" w:sz="0" w:space="0" w:color="auto"/>
-          <w:bottom w:val="none" w:sz="0" w:space="0" w:color="auto"/>
-          <w:right w:val="none" w:sz="0" w:space="0" w:color="auto"/>
-          <w:insideH w:val="none" w:sz="0" w:space="0" w:color="auto"/>
-          <w:insideV w:val="none" w:sz="0" w:space="0" w:color="auto"/>
-        </w:tblBorders>
-        <w:tblLook w:val="04A0" w:firstRow="1" w:lastRow="0" w:firstColumn="1" w:lastColumn="0" w:noHBand="0" w:noVBand="1"/>
-      </w:tblPr>
-      <w:tblGrid>
-        <w:gridCol w:w="3116"/>
-        <w:gridCol w:w="3117"/>
-        <w:gridCol w:w="3392"/>
-      </w:tblGrid>
-      <w:tr>
-        <w:tc>
-          <w:tcPr>
-            <w:tcW w:w="3116" w:type="dxa"/>
-          </w:tcPr>
-          <w:p>
-            <w:pPr>
-              <w:jc w:val="center"/>
-              <w:rPr>
-                <w:rFonts w:ascii="Cambria" w:eastAsia="Times New Roman" w:hAnsi="Cambria" w:cs="Calibri"/>
-                <w:color w:val="000000"/>
-              </w:rPr>
-            </w:pPr>
-          </w:p>
-        </w:tc>
-        <w:tc>
-          <w:tcPr>
-            <w:tcW w:w="3117" w:type="dxa"/>
-          </w:tcPr>
-          <w:p>
-            <w:pPr>
-              <w:jc w:val="center"/>
-              <w:rPr>
-                <w:rFonts w:ascii="Cambria" w:eastAsia="Times New Roman" w:hAnsi="Cambria" w:cs="Calibri"/>
-                <w:color w:val="000000"/>
-              </w:rPr>
-            </w:pPr>
-          </w:p>
-        </w:tc>
-        <w:tc>
-          <w:tcPr>
-            <w:tcW w:w="3392" w:type="dxa"/>
-          </w:tcPr>
-          <w:p>
-            <w:pPr>
-              <w:jc w:val="center"/>
-              <w:rPr>
-                <w:rFonts w:ascii="Cambria" w:eastAsia="Times New Roman" w:hAnsi="Cambria" w:cs="Calibri"/>
-                <w:color w:val="000000"/>
-              </w:rPr>
-            </w:pPr>
-            <w:r>
-              <w:rPr>
-                <w:rFonts w:ascii="Cambria" w:eastAsia="Times New Roman" w:hAnsi="Cambria" w:cs="Calibri"/>
-                <w:color w:val="000000"/>
-              </w:rPr>
-              <w:t>Teluk Kuantan, 11 Januari 202</w:t>
-            </w:r>
-            <w:r>
-              <w:rPr>
-                <w:rFonts w:ascii="Cambria" w:eastAsia="Times New Roman" w:hAnsi="Cambria" w:cs="Calibri"/>
-                <w:color w:val="000000"/>
-              </w:rPr>
-              <w:t>2</w:t>
-            </w:r>
-          </w:p>
-        </w:tc>
-      </w:tr>
-      <w:tr>
-        <w:tc>
-          <w:tcPr>
-            <w:tcW w:w="3116" w:type="dxa"/>
-          </w:tcPr>
-          <w:p>
-            <w:pPr>
-              <w:jc w:val="center"/>
-              <w:rPr>
-                <w:rFonts w:ascii="Cambria" w:eastAsia="Times New Roman" w:hAnsi="Cambria" w:cs="Calibri"/>
-                <w:color w:val="000000"/>
-              </w:rPr>
-            </w:pPr>
-            <w:r>
-              <w:rPr>
-                <w:rFonts w:ascii="Cambria" w:eastAsia="Times New Roman" w:hAnsi="Cambria" w:cs="Calibri"/>
-                <w:color w:val="000000"/>
-              </w:rPr>
-              <w:t>Pembuat Laporan</w:t>
-            </w:r>
-          </w:p>
-        </w:tc>
-        <w:tc>
-          <w:tcPr>
-            <w:tcW w:w="3117" w:type="dxa"/>
-          </w:tcPr>
-          <w:p>
-            <w:pPr>
-              <w:jc w:val="center"/>
-              <w:rPr>
-                <w:rFonts w:ascii="Cambria" w:eastAsia="Times New Roman" w:hAnsi="Cambria" w:cs="Calibri"/>
-                <w:color w:val="000000"/>
-              </w:rPr>
-            </w:pPr>
-          </w:p>
-        </w:tc>
-        <w:tc>
-          <w:tcPr>
-            <w:tcW w:w="3392" w:type="dxa"/>
-          </w:tcPr>
-          <w:p>
-            <w:pPr>
-              <w:jc w:val="center"/>
-              <w:rPr>
-                <w:rFonts w:ascii="Cambria" w:eastAsia="Times New Roman" w:hAnsi="Cambria" w:cs="Calibri"/>
-                <w:color w:val="000000"/>
-              </w:rPr>
-            </w:pPr>
-            <w:r>
-              <w:rPr>
-                <w:rFonts w:ascii="Cambria" w:eastAsia="Times New Roman" w:hAnsi="Cambria" w:cs="Calibri"/>
-                <w:color w:val="000000"/>
-              </w:rPr>
-              <w:t>Atasan Langsung</w:t>
-            </w:r>
-          </w:p>
-        </w:tc>
-      </w:tr>
-      <w:tr>
-        <w:tc>
-          <w:tcPr>
-            <w:tcW w:w="3116" w:type="dxa"/>
-          </w:tcPr>
-          <w:p>
-            <w:pPr>
-              <w:jc w:val="center"/>
-              <w:rPr>
-                <w:rFonts w:ascii="Cambria" w:eastAsia="Times New Roman" w:hAnsi="Cambria" w:cs="Calibri"/>
-                <w:color w:val="000000"/>
-              </w:rPr>
-            </w:pPr>
-          </w:p>
-          <w:p>
-            <w:pPr>
-              <w:jc w:val="center"/>
-              <w:rPr>
-                <w:rFonts w:ascii="Cambria" w:eastAsia="Times New Roman" w:hAnsi="Cambria" w:cs="Calibri"/>
-                <w:color w:val="000000"/>
-              </w:rPr>
-            </w:pPr>
-          </w:p>
-          <w:p>
-            <w:pPr>
-              <w:jc w:val="center"/>
-              <w:rPr>
-                <w:rFonts w:ascii="Cambria" w:eastAsia="Times New Roman" w:hAnsi="Cambria" w:cs="Calibri"/>
-                <w:color w:val="000000"/>
-              </w:rPr>
-            </w:pPr>
-          </w:p>
-          <w:p>
-            <w:pPr>
-              <w:jc w:val="center"/>
-              <w:rPr>
-                <w:rFonts w:ascii="Cambria" w:eastAsia="Times New Roman" w:hAnsi="Cambria" w:cs="Calibri"/>
-                <w:color w:val="000000"/>
-              </w:rPr>
-            </w:pPr>
-          </w:p>
-          <w:p>
-            <w:pPr>
-              <w:jc w:val="center"/>
-              <w:rPr>
-                <w:rFonts w:ascii="Cambria" w:eastAsia="Times New Roman" w:hAnsi="Cambria" w:cs="Calibri"/>
-                <w:color w:val="000000"/>
-              </w:rPr>
-            </w:pPr>
-          </w:p>
-          <w:p>
-            <w:pPr>
-              <w:jc w:val="center"/>
-              <w:rPr>
-                <w:rFonts w:ascii="Cambria" w:eastAsia="Times New Roman" w:hAnsi="Cambria" w:cs="Calibri"/>
-                <w:color w:val="000000"/>
-              </w:rPr>
-            </w:pPr>
-          </w:p>
-        </w:tc>
-        <w:tc>
-          <w:tcPr>
-            <w:tcW w:w="3117" w:type="dxa"/>
-          </w:tcPr>
-          <w:p>
-            <w:pPr>
-              <w:jc w:val="center"/>
-              <w:rPr>
-                <w:rFonts w:ascii="Cambria" w:eastAsia="Times New Roman" w:hAnsi="Cambria" w:cs="Calibri"/>
-                <w:color w:val="000000"/>
-              </w:rPr>
-            </w:pPr>
-          </w:p>
-        </w:tc>
-        <w:tc>
-          <w:tcPr>
-            <w:tcW w:w="3392" w:type="dxa"/>
-          </w:tcPr>
-          <w:p>
-            <w:pPr>
-              <w:jc w:val="center"/>
-              <w:rPr>
-                <w:rFonts w:ascii="Cambria" w:eastAsia="Times New Roman" w:hAnsi="Cambria" w:cs="Calibri"/>
-                <w:color w:val="000000"/>
-              </w:rPr>
-            </w:pPr>
-          </w:p>
-        </w:tc>
-      </w:tr>
-      <w:tr>
-        <w:tc>
-          <w:tcPr>
-            <w:tcW w:w="3116" w:type="dxa"/>
-          </w:tcPr>
-          <w:p>
-            <w:pPr>
-              <w:jc w:val="center"/>
-              <w:rPr>
-                <w:rFonts w:ascii="Cambria" w:eastAsia="Times New Roman" w:hAnsi="Cambria" w:cs="Calibri"/>
-                <w:color w:val="000000"/>
-              </w:rPr>
-            </w:pPr>
-            <w:r>
-              <w:rPr>
-                <w:rFonts w:ascii="Cambria" w:eastAsia="Times New Roman" w:hAnsi="Cambria" w:cs="Calibri"/>
-                <w:color w:val="000000"/>
-              </w:rPr>
-              <w:t>Debi Tomika, SST</w:t>
-            </w:r>
-          </w:p>
-        </w:tc>
-        <w:tc>
-          <w:tcPr>
-            <w:tcW w:w="3117" w:type="dxa"/>
-          </w:tcPr>
-          <w:p>
-            <w:pPr>
-              <w:jc w:val="center"/>
-              <w:rPr>
-                <w:rFonts w:ascii="Cambria" w:eastAsia="Times New Roman" w:hAnsi="Cambria" w:cs="Calibri"/>
-                <w:color w:val="000000"/>
-              </w:rPr>
-            </w:pPr>
-          </w:p>
-        </w:tc>
-        <w:tc>
-          <w:tcPr>
-            <w:tcW w:w="3392" w:type="dxa"/>
-          </w:tcPr>
-          <w:p>
-            <w:pPr>
-              <w:jc w:val="center"/>
-              <w:rPr>
-                <w:rFonts w:ascii="Cambria" w:eastAsia="Times New Roman" w:hAnsi="Cambria" w:cs="Calibri"/>
-                <w:color w:val="000000"/>
-              </w:rPr>
-            </w:pPr>
-            <w:r>
-              <w:rPr>
-                <w:rFonts w:ascii="Cambria" w:eastAsia="Times New Roman" w:hAnsi="Cambria" w:cs="Calibri"/>
-                <w:color w:val="000000"/>
-              </w:rPr>
-              <w:t>Ir. Budianto</w:t>
-            </w:r>
-          </w:p>
-        </w:tc>
-      </w:tr>
-      <w:tr>
-        <w:tc>
-          <w:tcPr>
-            <w:tcW w:w="3116" w:type="dxa"/>
-          </w:tcPr>
-          <w:p>
-            <w:pPr>
-              <w:jc w:val="center"/>
-              <w:rPr>
-                <w:rFonts w:ascii="Cambria" w:eastAsia="Times New Roman" w:hAnsi="Cambria" w:cs="Calibri"/>
-                <w:color w:val="000000"/>
-              </w:rPr>
-            </w:pPr>
-            <w:r>
-              <w:rPr>
-                <w:rFonts w:ascii="Cambria" w:eastAsia="Times New Roman" w:hAnsi="Cambria" w:cs="Calibri"/>
-                <w:color w:val="000000"/>
-              </w:rPr>
-              <w:t>NIP. 19921205 201412 1 001</w:t>
-            </w:r>
-          </w:p>
-        </w:tc>
-        <w:tc>
-          <w:tcPr>
-            <w:tcW w:w="3117" w:type="dxa"/>
-          </w:tcPr>
-          <w:p>
-            <w:pPr>
-              <w:jc w:val="center"/>
-              <w:rPr>
-                <w:rFonts w:ascii="Cambria" w:eastAsia="Times New Roman" w:hAnsi="Cambria" w:cs="Calibri"/>
-                <w:color w:val="000000"/>
-              </w:rPr>
-            </w:pPr>
-          </w:p>
-        </w:tc>
-        <w:tc>
-          <w:tcPr>
-            <w:tcW w:w="3392" w:type="dxa"/>
-          </w:tcPr>
-          <w:p>
-            <w:pPr>
-              <w:jc w:val="center"/>
-              <w:rPr>
-                <w:rFonts w:ascii="Cambria" w:eastAsia="Times New Roman" w:hAnsi="Cambria" w:cs="Calibri"/>
-                <w:color w:val="000000"/>
-              </w:rPr>
-            </w:pPr>
-            <w:r>
-              <w:rPr>
-                <w:rFonts w:ascii="Cambria" w:eastAsia="Times New Roman" w:hAnsi="Cambria" w:cs="Calibri"/>
-                <w:color w:val="000000"/>
-              </w:rPr>
-              <w:t xml:space="preserve">NIP. </w:t>
-            </w:r>
-            <w:r>
-              <w:rPr>
-                <w:rFonts w:ascii="Cambria" w:eastAsia="Times New Roman" w:hAnsi="Cambria" w:cs="Calibri"/>
-                <w:color w:val="000000"/>
-              </w:rPr>
-              <w:t>19670726 199401 1 001</w:t>
-            </w:r>
-          </w:p>
-        </w:tc>
-      </w:tr>
-    </w:tbl>
     <w:p>
       <w:pPr>
         <w:spacing w:after="0" w:line="240" w:lineRule="auto"/>

</xml_diff>